<commit_message>
add datepicker and button-loader
</commit_message>
<xml_diff>
--- a/docs/notes/Vuetify Tutorial.docx
+++ b/docs/notes/Vuetify Tutorial.docx
@@ -13520,7 +13520,6 @@
         <w:shd w:val="clear" w:color="auto" w:fill="FFFFFF"/>
         <w:spacing w:line="360" w:lineRule="atLeast"/>
         <w:rPr>
-          <w:rFonts w:hint="eastAsia"/>
           <w:sz w:val="28"/>
           <w:szCs w:val="28"/>
         </w:rPr>
@@ -13754,7 +13753,7 @@
         <w:shd w:val="clear" w:color="auto" w:fill="FFFFFF"/>
         <w:spacing w:line="360" w:lineRule="atLeast"/>
         <w:rPr>
-          <w:rFonts w:ascii="Consolas" w:eastAsia="Times New Roman" w:hAnsi="Consolas" w:cs="Times New Roman" w:hint="eastAsia"/>
+          <w:rFonts w:ascii="Consolas" w:eastAsia="Times New Roman" w:hAnsi="Consolas" w:cs="Times New Roman"/>
           <w:color w:val="000000"/>
           <w:sz w:val="27"/>
           <w:szCs w:val="27"/>
@@ -15183,98 +15182,551 @@
         </w:rPr>
         <w:t>检查</w:t>
       </w:r>
+      <w:r>
+        <w:rPr>
+          <w:rFonts w:asciiTheme="minorEastAsia" w:hAnsiTheme="minorEastAsia" w:cs="Times New Roman" w:hint="eastAsia"/>
+          <w:color w:val="000000"/>
+          <w:sz w:val="27"/>
+          <w:szCs w:val="27"/>
+        </w:rPr>
+        <w:t>这个</w:t>
+      </w:r>
+      <w:r>
+        <w:rPr>
+          <w:rFonts w:ascii="Consolas" w:eastAsia="Times New Roman" w:hAnsi="Consolas" w:cs="Times New Roman"/>
+          <w:color w:val="000000"/>
+          <w:sz w:val="27"/>
+          <w:szCs w:val="27"/>
+        </w:rPr>
+        <w:t>form</w:t>
+      </w:r>
+      <w:r>
+        <w:rPr>
+          <w:rFonts w:asciiTheme="minorEastAsia" w:hAnsiTheme="minorEastAsia" w:cs="Times New Roman" w:hint="eastAsia"/>
+          <w:color w:val="000000"/>
+          <w:sz w:val="27"/>
+          <w:szCs w:val="27"/>
+        </w:rPr>
+        <w:t>里面的</w:t>
+      </w:r>
+      <w:r>
+        <w:rPr>
+          <w:rFonts w:ascii="Consolas" w:eastAsia="Times New Roman" w:hAnsi="Consolas" w:cs="Times New Roman"/>
+          <w:color w:val="000000"/>
+          <w:sz w:val="27"/>
+          <w:szCs w:val="27"/>
+        </w:rPr>
+        <w:t>fields</w:t>
+      </w:r>
+      <w:r>
+        <w:rPr>
+          <w:rFonts w:asciiTheme="minorEastAsia" w:hAnsiTheme="minorEastAsia" w:cs="Times New Roman" w:hint="eastAsia"/>
+          <w:color w:val="000000"/>
+          <w:sz w:val="27"/>
+          <w:szCs w:val="27"/>
+        </w:rPr>
+        <w:t>是否符合</w:t>
+      </w:r>
+      <w:r>
+        <w:rPr>
+          <w:rFonts w:ascii="Consolas" w:eastAsia="Times New Roman" w:hAnsi="Consolas" w:cs="Times New Roman"/>
+          <w:color w:val="000000"/>
+          <w:sz w:val="27"/>
+          <w:szCs w:val="27"/>
+        </w:rPr>
+        <w:t>rule</w:t>
+      </w:r>
+      <w:r>
+        <w:rPr>
+          <w:rFonts w:asciiTheme="minorEastAsia" w:hAnsiTheme="minorEastAsia" w:cs="Times New Roman" w:hint="eastAsia"/>
+          <w:color w:val="000000"/>
+          <w:sz w:val="27"/>
+          <w:szCs w:val="27"/>
+        </w:rPr>
+        <w:t>s</w:t>
+      </w:r>
+    </w:p>
+    <w:p>
+      <w:pPr>
+        <w:shd w:val="clear" w:color="auto" w:fill="FFFFFF"/>
+        <w:spacing w:line="360" w:lineRule="atLeast"/>
+        <w:rPr>
+          <w:rFonts w:ascii="Consolas" w:hAnsi="Consolas" w:cs="Times New Roman" w:hint="eastAsia"/>
+          <w:color w:val="000000"/>
+          <w:sz w:val="27"/>
+          <w:szCs w:val="27"/>
+        </w:rPr>
+      </w:pPr>
+      <w:r>
+        <w:rPr>
+          <w:rFonts w:ascii="Consolas" w:hAnsi="Consolas" w:cs="Times New Roman" w:hint="eastAsia"/>
+          <w:color w:val="000000"/>
+          <w:sz w:val="27"/>
+          <w:szCs w:val="27"/>
+        </w:rPr>
+        <w:t>一个</w:t>
+      </w:r>
+      <w:r>
+        <w:rPr>
+          <w:rFonts w:ascii="Consolas" w:hAnsi="Consolas" w:cs="Times New Roman" w:hint="eastAsia"/>
+          <w:color w:val="000000"/>
+          <w:sz w:val="27"/>
+          <w:szCs w:val="27"/>
+        </w:rPr>
+        <w:t>c</w:t>
+      </w:r>
+      <w:r>
+        <w:rPr>
+          <w:rFonts w:ascii="Consolas" w:hAnsi="Consolas" w:cs="Times New Roman"/>
+          <w:color w:val="000000"/>
+          <w:sz w:val="27"/>
+          <w:szCs w:val="27"/>
+        </w:rPr>
+        <w:t>omponent</w:t>
+      </w:r>
+      <w:r>
+        <w:rPr>
+          <w:rFonts w:ascii="Consolas" w:hAnsi="Consolas" w:cs="Times New Roman" w:hint="eastAsia"/>
+          <w:color w:val="000000"/>
+          <w:sz w:val="27"/>
+          <w:szCs w:val="27"/>
+        </w:rPr>
+        <w:t>内部可以有多个</w:t>
+      </w:r>
+      <w:r>
+        <w:rPr>
+          <w:rFonts w:ascii="Consolas" w:hAnsi="Consolas" w:cs="Times New Roman" w:hint="eastAsia"/>
+          <w:color w:val="000000"/>
+          <w:sz w:val="27"/>
+          <w:szCs w:val="27"/>
+        </w:rPr>
+        <w:t>refs</w:t>
+      </w:r>
+    </w:p>
+    <w:p>
+      <w:pPr>
+        <w:shd w:val="clear" w:color="auto" w:fill="FFFFFF"/>
+        <w:spacing w:line="360" w:lineRule="atLeast"/>
+        <w:rPr>
+          <w:rFonts w:ascii="Consolas" w:eastAsia="Times New Roman" w:hAnsi="Consolas" w:cs="Times New Roman"/>
+          <w:color w:val="000000"/>
+          <w:sz w:val="27"/>
+          <w:szCs w:val="27"/>
+        </w:rPr>
+      </w:pPr>
+    </w:p>
+    <w:p>
+      <w:pPr>
+        <w:shd w:val="clear" w:color="auto" w:fill="FFFFFF"/>
+        <w:spacing w:line="360" w:lineRule="atLeast"/>
+        <w:rPr>
+          <w:rFonts w:ascii="Consolas" w:eastAsia="Times New Roman" w:hAnsi="Consolas" w:cs="Times New Roman"/>
+          <w:color w:val="000000"/>
+          <w:sz w:val="27"/>
+          <w:szCs w:val="27"/>
+        </w:rPr>
+      </w:pPr>
+      <w:r>
+        <w:rPr>
+          <w:rFonts w:ascii="Consolas" w:eastAsia="Times New Roman" w:hAnsi="Consolas" w:cs="Times New Roman"/>
+          <w:color w:val="000000"/>
+          <w:sz w:val="27"/>
+          <w:szCs w:val="27"/>
+        </w:rPr>
+        <w:lastRenderedPageBreak/>
+        <w:t>25_datepickers</w:t>
+      </w:r>
+    </w:p>
+    <w:p>
+      <w:pPr>
+        <w:shd w:val="clear" w:color="auto" w:fill="FFFFFF"/>
+        <w:spacing w:line="360" w:lineRule="atLeast"/>
+        <w:rPr>
+          <w:rFonts w:ascii="Consolas" w:eastAsia="Times New Roman" w:hAnsi="Consolas" w:cs="Times New Roman"/>
+          <w:color w:val="000000"/>
+          <w:sz w:val="27"/>
+          <w:szCs w:val="27"/>
+        </w:rPr>
+      </w:pPr>
+      <w:r>
+        <w:rPr>
+          <w:rFonts w:asciiTheme="minorEastAsia" w:hAnsiTheme="minorEastAsia" w:cs="Times New Roman" w:hint="eastAsia"/>
+          <w:color w:val="000000"/>
+          <w:sz w:val="27"/>
+          <w:szCs w:val="27"/>
+        </w:rPr>
+        <w:t>设置非常简单</w:t>
+      </w:r>
+    </w:p>
+    <w:p>
+      <w:pPr>
+        <w:shd w:val="clear" w:color="auto" w:fill="FFFFFF"/>
+        <w:spacing w:line="360" w:lineRule="atLeast"/>
+        <w:rPr>
+          <w:rFonts w:ascii="Consolas" w:eastAsia="Times New Roman" w:hAnsi="Consolas" w:cs="Times New Roman"/>
+          <w:color w:val="000000"/>
+          <w:sz w:val="27"/>
+          <w:szCs w:val="27"/>
+        </w:rPr>
+      </w:pPr>
+      <w:r>
+        <w:rPr>
+          <w:noProof/>
+        </w:rPr>
+        <w:drawing>
+          <wp:inline distT="0" distB="0" distL="0" distR="0" wp14:anchorId="63DB77D2" wp14:editId="2130C7FA">
+            <wp:extent cx="5943600" cy="949325"/>
+            <wp:effectExtent l="0" t="0" r="0" b="3175"/>
+            <wp:docPr id="74" name="图片 74"/>
+            <wp:cNvGraphicFramePr>
+              <a:graphicFrameLocks xmlns:a="http://schemas.openxmlformats.org/drawingml/2006/main" noChangeAspect="1"/>
+            </wp:cNvGraphicFramePr>
+            <a:graphic xmlns:a="http://schemas.openxmlformats.org/drawingml/2006/main">
+              <a:graphicData uri="http://schemas.openxmlformats.org/drawingml/2006/picture">
+                <pic:pic xmlns:pic="http://schemas.openxmlformats.org/drawingml/2006/picture">
+                  <pic:nvPicPr>
+                    <pic:cNvPr id="1" name=""/>
+                    <pic:cNvPicPr/>
+                  </pic:nvPicPr>
+                  <pic:blipFill>
+                    <a:blip r:embed="rId81"/>
+                    <a:stretch>
+                      <a:fillRect/>
+                    </a:stretch>
+                  </pic:blipFill>
+                  <pic:spPr>
+                    <a:xfrm>
+                      <a:off x="0" y="0"/>
+                      <a:ext cx="5943600" cy="949325"/>
+                    </a:xfrm>
+                    <a:prstGeom prst="rect">
+                      <a:avLst/>
+                    </a:prstGeom>
+                  </pic:spPr>
+                </pic:pic>
+              </a:graphicData>
+            </a:graphic>
+          </wp:inline>
+        </w:drawing>
+      </w:r>
+    </w:p>
+    <w:p>
+      <w:pPr>
+        <w:shd w:val="clear" w:color="auto" w:fill="FFFFFF"/>
+        <w:spacing w:line="360" w:lineRule="atLeast"/>
+        <w:rPr>
+          <w:rFonts w:ascii="Consolas" w:eastAsia="Times New Roman" w:hAnsi="Consolas" w:cs="Times New Roman"/>
+          <w:color w:val="000000"/>
+          <w:sz w:val="27"/>
+          <w:szCs w:val="27"/>
+        </w:rPr>
+      </w:pPr>
+      <w:r>
+        <w:rPr>
+          <w:rFonts w:asciiTheme="minorEastAsia" w:hAnsiTheme="minorEastAsia" w:cs="Times New Roman" w:hint="eastAsia"/>
+          <w:color w:val="000000"/>
+          <w:sz w:val="27"/>
+          <w:szCs w:val="27"/>
+        </w:rPr>
+        <w:t>然后</w:t>
+      </w:r>
+      <w:r>
+        <w:rPr>
+          <w:rFonts w:ascii="Consolas" w:eastAsia="Times New Roman" w:hAnsi="Consolas" w:cs="Times New Roman"/>
+          <w:color w:val="000000"/>
+          <w:sz w:val="27"/>
+          <w:szCs w:val="27"/>
+        </w:rPr>
+        <w:t>data</w:t>
+      </w:r>
+      <w:r>
+        <w:rPr>
+          <w:rFonts w:asciiTheme="minorEastAsia" w:hAnsiTheme="minorEastAsia" w:cs="Times New Roman" w:hint="eastAsia"/>
+          <w:color w:val="000000"/>
+          <w:sz w:val="27"/>
+          <w:szCs w:val="27"/>
+        </w:rPr>
+        <w:t>内加入</w:t>
+      </w:r>
+      <w:r>
+        <w:rPr>
+          <w:rFonts w:ascii="Consolas" w:eastAsia="Times New Roman" w:hAnsi="Consolas" w:cs="Times New Roman"/>
+          <w:color w:val="000000"/>
+          <w:sz w:val="27"/>
+          <w:szCs w:val="27"/>
+        </w:rPr>
+        <w:t xml:space="preserve">due </w:t>
+      </w:r>
+      <w:r>
+        <w:rPr>
+          <w:rFonts w:asciiTheme="minorEastAsia" w:hAnsiTheme="minorEastAsia" w:cs="Times New Roman" w:hint="eastAsia"/>
+          <w:color w:val="000000"/>
+          <w:sz w:val="27"/>
+          <w:szCs w:val="27"/>
+        </w:rPr>
+        <w:t>就可以了</w:t>
+      </w:r>
+    </w:p>
+    <w:p>
+      <w:pPr>
+        <w:shd w:val="clear" w:color="auto" w:fill="FFFFFF"/>
+        <w:spacing w:line="360" w:lineRule="atLeast"/>
+        <w:rPr>
+          <w:rFonts w:ascii="Consolas" w:eastAsia="Times New Roman" w:hAnsi="Consolas" w:cs="Times New Roman"/>
+          <w:color w:val="000000"/>
+          <w:sz w:val="27"/>
+          <w:szCs w:val="27"/>
+        </w:rPr>
+      </w:pPr>
+      <w:r>
+        <w:rPr>
+          <w:noProof/>
+        </w:rPr>
+        <w:drawing>
+          <wp:inline distT="0" distB="0" distL="0" distR="0" wp14:anchorId="4C2A14BF" wp14:editId="20DD5A23">
+            <wp:extent cx="5561905" cy="2076190"/>
+            <wp:effectExtent l="0" t="0" r="1270" b="635"/>
+            <wp:docPr id="73" name="图片 73"/>
+            <wp:cNvGraphicFramePr>
+              <a:graphicFrameLocks xmlns:a="http://schemas.openxmlformats.org/drawingml/2006/main" noChangeAspect="1"/>
+            </wp:cNvGraphicFramePr>
+            <a:graphic xmlns:a="http://schemas.openxmlformats.org/drawingml/2006/main">
+              <a:graphicData uri="http://schemas.openxmlformats.org/drawingml/2006/picture">
+                <pic:pic xmlns:pic="http://schemas.openxmlformats.org/drawingml/2006/picture">
+                  <pic:nvPicPr>
+                    <pic:cNvPr id="1" name=""/>
+                    <pic:cNvPicPr/>
+                  </pic:nvPicPr>
+                  <pic:blipFill>
+                    <a:blip r:embed="rId82"/>
+                    <a:stretch>
+                      <a:fillRect/>
+                    </a:stretch>
+                  </pic:blipFill>
+                  <pic:spPr>
+                    <a:xfrm>
+                      <a:off x="0" y="0"/>
+                      <a:ext cx="5561905" cy="2076190"/>
+                    </a:xfrm>
+                    <a:prstGeom prst="rect">
+                      <a:avLst/>
+                    </a:prstGeom>
+                  </pic:spPr>
+                </pic:pic>
+              </a:graphicData>
+            </a:graphic>
+          </wp:inline>
+        </w:drawing>
+      </w:r>
+    </w:p>
+    <w:p>
+      <w:pPr>
+        <w:shd w:val="clear" w:color="auto" w:fill="FFFFFF"/>
+        <w:spacing w:line="360" w:lineRule="atLeast"/>
+        <w:rPr>
+          <w:rFonts w:ascii="Consolas" w:eastAsia="Times New Roman" w:hAnsi="Consolas" w:cs="Times New Roman"/>
+          <w:color w:val="000000"/>
+          <w:sz w:val="27"/>
+          <w:szCs w:val="27"/>
+        </w:rPr>
+      </w:pPr>
+    </w:p>
+    <w:p>
+      <w:pPr>
+        <w:shd w:val="clear" w:color="auto" w:fill="FFFFFF"/>
+        <w:spacing w:line="360" w:lineRule="atLeast"/>
+        <w:rPr>
+          <w:rFonts w:ascii="Consolas" w:eastAsia="Times New Roman" w:hAnsi="Consolas" w:cs="Times New Roman"/>
+          <w:color w:val="000000"/>
+          <w:sz w:val="27"/>
+          <w:szCs w:val="27"/>
+        </w:rPr>
+      </w:pPr>
+      <w:r>
+        <w:rPr>
+          <w:rFonts w:asciiTheme="minorEastAsia" w:hAnsiTheme="minorEastAsia" w:cs="Times New Roman" w:hint="eastAsia"/>
+          <w:color w:val="000000"/>
+          <w:sz w:val="27"/>
+          <w:szCs w:val="27"/>
+        </w:rPr>
+        <w:t>可以使用</w:t>
+      </w:r>
+      <w:r>
+        <w:rPr>
+          <w:rFonts w:ascii="Consolas" w:eastAsia="Times New Roman" w:hAnsi="Consolas" w:cs="Times New Roman"/>
+          <w:color w:val="000000"/>
+          <w:sz w:val="27"/>
+          <w:szCs w:val="27"/>
+        </w:rPr>
+        <w:t>moment</w:t>
+      </w:r>
+      <w:r>
+        <w:rPr>
+          <w:rFonts w:asciiTheme="minorEastAsia" w:hAnsiTheme="minorEastAsia" w:cs="Times New Roman" w:hint="eastAsia"/>
+          <w:color w:val="000000"/>
+          <w:sz w:val="27"/>
+          <w:szCs w:val="27"/>
+        </w:rPr>
+        <w:t>或者</w:t>
+      </w:r>
+      <w:r>
+        <w:rPr>
+          <w:rFonts w:ascii="Consolas" w:eastAsia="Times New Roman" w:hAnsi="Consolas" w:cs="Times New Roman"/>
+          <w:color w:val="000000"/>
+          <w:sz w:val="27"/>
+          <w:szCs w:val="27"/>
+        </w:rPr>
+        <w:t>date-</w:t>
+      </w:r>
+      <w:proofErr w:type="spellStart"/>
+      <w:r>
+        <w:rPr>
+          <w:rFonts w:ascii="Consolas" w:eastAsia="Times New Roman" w:hAnsi="Consolas" w:cs="Times New Roman"/>
+          <w:color w:val="000000"/>
+          <w:sz w:val="27"/>
+          <w:szCs w:val="27"/>
+        </w:rPr>
+        <w:t>fns</w:t>
+      </w:r>
+      <w:proofErr w:type="spellEnd"/>
+      <w:r>
+        <w:rPr>
+          <w:rFonts w:ascii="Consolas" w:eastAsia="Times New Roman" w:hAnsi="Consolas" w:cs="Times New Roman"/>
+          <w:color w:val="000000"/>
+          <w:sz w:val="27"/>
+          <w:szCs w:val="27"/>
+        </w:rPr>
+        <w:t>/format</w:t>
+      </w:r>
+      <w:r>
+        <w:rPr>
+          <w:rFonts w:asciiTheme="minorEastAsia" w:hAnsiTheme="minorEastAsia" w:cs="Times New Roman" w:hint="eastAsia"/>
+          <w:color w:val="000000"/>
+          <w:sz w:val="27"/>
+          <w:szCs w:val="27"/>
+        </w:rPr>
+        <w:t>进行任意格式的</w:t>
+      </w:r>
+      <w:r>
+        <w:rPr>
+          <w:rFonts w:ascii="Consolas" w:eastAsia="Times New Roman" w:hAnsi="Consolas" w:cs="Times New Roman"/>
+          <w:color w:val="000000"/>
+          <w:sz w:val="27"/>
+          <w:szCs w:val="27"/>
+        </w:rPr>
+        <w:t>format</w:t>
+      </w:r>
+    </w:p>
+    <w:p>
+      <w:pPr>
+        <w:shd w:val="clear" w:color="auto" w:fill="FFFFFF"/>
+        <w:spacing w:line="360" w:lineRule="atLeast"/>
+        <w:rPr>
+          <w:rFonts w:ascii="Consolas" w:eastAsia="Times New Roman" w:hAnsi="Consolas" w:cs="Times New Roman"/>
+          <w:color w:val="000000"/>
+          <w:sz w:val="27"/>
+          <w:szCs w:val="27"/>
+        </w:rPr>
+      </w:pPr>
+      <w:r>
+        <w:rPr>
+          <w:noProof/>
+        </w:rPr>
+        <w:lastRenderedPageBreak/>
+        <w:drawing>
+          <wp:inline distT="0" distB="0" distL="0" distR="0" wp14:anchorId="00F104F2" wp14:editId="61F72709">
+            <wp:extent cx="5943600" cy="5820410"/>
+            <wp:effectExtent l="0" t="0" r="0" b="8890"/>
+            <wp:docPr id="75" name="图片 75"/>
+            <wp:cNvGraphicFramePr>
+              <a:graphicFrameLocks xmlns:a="http://schemas.openxmlformats.org/drawingml/2006/main" noChangeAspect="1"/>
+            </wp:cNvGraphicFramePr>
+            <a:graphic xmlns:a="http://schemas.openxmlformats.org/drawingml/2006/main">
+              <a:graphicData uri="http://schemas.openxmlformats.org/drawingml/2006/picture">
+                <pic:pic xmlns:pic="http://schemas.openxmlformats.org/drawingml/2006/picture">
+                  <pic:nvPicPr>
+                    <pic:cNvPr id="1" name=""/>
+                    <pic:cNvPicPr/>
+                  </pic:nvPicPr>
+                  <pic:blipFill>
+                    <a:blip r:embed="rId83"/>
+                    <a:stretch>
+                      <a:fillRect/>
+                    </a:stretch>
+                  </pic:blipFill>
+                  <pic:spPr>
+                    <a:xfrm>
+                      <a:off x="0" y="0"/>
+                      <a:ext cx="5943600" cy="5820410"/>
+                    </a:xfrm>
+                    <a:prstGeom prst="rect">
+                      <a:avLst/>
+                    </a:prstGeom>
+                  </pic:spPr>
+                </pic:pic>
+              </a:graphicData>
+            </a:graphic>
+          </wp:inline>
+        </w:drawing>
+      </w:r>
+    </w:p>
+    <w:p>
+      <w:pPr>
+        <w:shd w:val="clear" w:color="auto" w:fill="FFFFFF"/>
+        <w:spacing w:line="360" w:lineRule="atLeast"/>
+        <w:rPr>
+          <w:rFonts w:ascii="Consolas" w:eastAsia="Times New Roman" w:hAnsi="Consolas" w:cs="Times New Roman"/>
+          <w:color w:val="000000"/>
+          <w:sz w:val="27"/>
+          <w:szCs w:val="27"/>
+        </w:rPr>
+      </w:pPr>
+      <w:r>
+        <w:rPr>
+          <w:noProof/>
+        </w:rPr>
+        <w:lastRenderedPageBreak/>
+        <w:drawing>
+          <wp:inline distT="0" distB="0" distL="0" distR="0" wp14:anchorId="6FC4E9C7" wp14:editId="5F5E058E">
+            <wp:extent cx="5771429" cy="4161905"/>
+            <wp:effectExtent l="0" t="0" r="1270" b="0"/>
+            <wp:docPr id="76" name="图片 76"/>
+            <wp:cNvGraphicFramePr>
+              <a:graphicFrameLocks xmlns:a="http://schemas.openxmlformats.org/drawingml/2006/main" noChangeAspect="1"/>
+            </wp:cNvGraphicFramePr>
+            <a:graphic xmlns:a="http://schemas.openxmlformats.org/drawingml/2006/main">
+              <a:graphicData uri="http://schemas.openxmlformats.org/drawingml/2006/picture">
+                <pic:pic xmlns:pic="http://schemas.openxmlformats.org/drawingml/2006/picture">
+                  <pic:nvPicPr>
+                    <pic:cNvPr id="1" name=""/>
+                    <pic:cNvPicPr/>
+                  </pic:nvPicPr>
+                  <pic:blipFill>
+                    <a:blip r:embed="rId84"/>
+                    <a:stretch>
+                      <a:fillRect/>
+                    </a:stretch>
+                  </pic:blipFill>
+                  <pic:spPr>
+                    <a:xfrm>
+                      <a:off x="0" y="0"/>
+                      <a:ext cx="5771429" cy="4161905"/>
+                    </a:xfrm>
+                    <a:prstGeom prst="rect">
+                      <a:avLst/>
+                    </a:prstGeom>
+                  </pic:spPr>
+                </pic:pic>
+              </a:graphicData>
+            </a:graphic>
+          </wp:inline>
+        </w:drawing>
+      </w:r>
       <w:bookmarkStart w:id="0" w:name="_GoBack"/>
       <w:bookmarkEnd w:id="0"/>
-      <w:r>
-        <w:rPr>
-          <w:rFonts w:asciiTheme="minorEastAsia" w:hAnsiTheme="minorEastAsia" w:cs="Times New Roman" w:hint="eastAsia"/>
-          <w:color w:val="000000"/>
-          <w:sz w:val="27"/>
-          <w:szCs w:val="27"/>
-        </w:rPr>
-        <w:t>这个</w:t>
-      </w:r>
-      <w:r>
-        <w:rPr>
-          <w:rFonts w:ascii="Consolas" w:eastAsia="Times New Roman" w:hAnsi="Consolas" w:cs="Times New Roman"/>
-          <w:color w:val="000000"/>
-          <w:sz w:val="27"/>
-          <w:szCs w:val="27"/>
-        </w:rPr>
-        <w:t>form</w:t>
-      </w:r>
-      <w:r>
-        <w:rPr>
-          <w:rFonts w:asciiTheme="minorEastAsia" w:hAnsiTheme="minorEastAsia" w:cs="Times New Roman" w:hint="eastAsia"/>
-          <w:color w:val="000000"/>
-          <w:sz w:val="27"/>
-          <w:szCs w:val="27"/>
-        </w:rPr>
-        <w:t>里面的</w:t>
-      </w:r>
-      <w:r>
-        <w:rPr>
-          <w:rFonts w:ascii="Consolas" w:eastAsia="Times New Roman" w:hAnsi="Consolas" w:cs="Times New Roman"/>
-          <w:color w:val="000000"/>
-          <w:sz w:val="27"/>
-          <w:szCs w:val="27"/>
-        </w:rPr>
-        <w:t>fields</w:t>
-      </w:r>
-      <w:r>
-        <w:rPr>
-          <w:rFonts w:asciiTheme="minorEastAsia" w:hAnsiTheme="minorEastAsia" w:cs="Times New Roman" w:hint="eastAsia"/>
-          <w:color w:val="000000"/>
-          <w:sz w:val="27"/>
-          <w:szCs w:val="27"/>
-        </w:rPr>
-        <w:t>是否符合</w:t>
-      </w:r>
-      <w:r>
-        <w:rPr>
-          <w:rFonts w:ascii="Consolas" w:eastAsia="Times New Roman" w:hAnsi="Consolas" w:cs="Times New Roman"/>
-          <w:color w:val="000000"/>
-          <w:sz w:val="27"/>
-          <w:szCs w:val="27"/>
-        </w:rPr>
-        <w:t>rule</w:t>
-      </w:r>
-      <w:r>
-        <w:rPr>
-          <w:rFonts w:asciiTheme="minorEastAsia" w:hAnsiTheme="minorEastAsia" w:cs="Times New Roman" w:hint="eastAsia"/>
-          <w:color w:val="000000"/>
-          <w:sz w:val="27"/>
-          <w:szCs w:val="27"/>
-        </w:rPr>
-        <w:t>s</w:t>
-      </w:r>
-    </w:p>
-    <w:p>
-      <w:pPr>
-        <w:shd w:val="clear" w:color="auto" w:fill="FFFFFF"/>
-        <w:spacing w:line="360" w:lineRule="atLeast"/>
-        <w:rPr>
-          <w:rFonts w:ascii="Consolas" w:eastAsia="Times New Roman" w:hAnsi="Consolas" w:cs="Times New Roman"/>
-          <w:color w:val="000000"/>
-          <w:sz w:val="27"/>
-          <w:szCs w:val="27"/>
-        </w:rPr>
-      </w:pPr>
-    </w:p>
-    <w:p>
-      <w:pPr>
-        <w:shd w:val="clear" w:color="auto" w:fill="FFFFFF"/>
-        <w:spacing w:line="360" w:lineRule="atLeast"/>
-        <w:rPr>
-          <w:rFonts w:ascii="Consolas" w:eastAsia="Times New Roman" w:hAnsi="Consolas" w:cs="Times New Roman" w:hint="eastAsia"/>
-          <w:color w:val="000000"/>
-          <w:sz w:val="27"/>
-          <w:szCs w:val="27"/>
-        </w:rPr>
-      </w:pPr>
     </w:p>
     <w:sectPr>
-      <w:footerReference w:type="default" r:id="rId81"/>
+      <w:footerReference w:type="default" r:id="rId85"/>
       <w:pgSz w:w="12240" w:h="15840"/>
       <w:pgMar w:top="1440" w:right="1440" w:bottom="1440" w:left="1440" w:header="720" w:footer="720" w:gutter="0"/>
       <w:cols w:space="720"/>
@@ -15340,7 +15792,7 @@
             <w:noProof/>
             <w:lang w:val="zh-CN"/>
           </w:rPr>
-          <w:t>36</w:t>
+          <w:t>41</w:t>
         </w:r>
         <w:r>
           <w:fldChar w:fldCharType="end"/>

</xml_diff>